<commit_message>
Ethics form completed, Innovation case added to
</commit_message>
<xml_diff>
--- a/Ethics Forms/Student permission form.docx
+++ b/Ethics Forms/Student permission form.docx
@@ -1,6 +1,6 @@
 
 <file path=word/document.xml><?xml version="1.0" encoding="utf-8"?>
-<w:document xmlns:wpc="http://schemas.microsoft.com/office/word/2010/wordprocessingCanvas" xmlns:cx="http://schemas.microsoft.com/office/drawing/2014/chartex" xmlns:cx1="http://schemas.microsoft.com/office/drawing/2015/9/8/chartex" xmlns:cx2="http://schemas.microsoft.com/office/drawing/2015/10/21/chartex" xmlns:cx3="http://schemas.microsoft.com/office/drawing/2016/5/9/chartex" xmlns:cx4="http://schemas.microsoft.com/office/drawing/2016/5/10/chartex" xmlns:cx5="http://schemas.microsoft.com/office/drawing/2016/5/11/chartex" xmlns:cx6="http://schemas.microsoft.com/office/drawing/2016/5/12/chartex" xmlns:cx7="http://schemas.microsoft.com/office/drawing/2016/5/13/chartex" xmlns:cx8="http://schemas.microsoft.com/office/drawing/2016/5/14/chartex" xmlns:mc="http://schemas.openxmlformats.org/markup-compatibility/2006" xmlns:aink="http://schemas.microsoft.com/office/drawing/2016/ink" xmlns:am3d="http://schemas.microsoft.com/office/drawing/2017/model3d" xmlns:o="urn:schemas-microsoft-com:office:office" xmlns:r="http://schemas.openxmlformats.org/officeDocument/2006/relationships" xmlns:m="http://schemas.openxmlformats.org/officeDocument/2006/math" xmlns:v="urn:schemas-microsoft-com:vml" xmlns:wp14="http://schemas.microsoft.com/office/word/2010/wordprocessingDrawing" xmlns:wp="http://schemas.openxmlformats.org/drawingml/2006/wordprocessingDrawing" xmlns:w10="urn:schemas-microsoft-com:office:word" xmlns:w="http://schemas.openxmlformats.org/wordprocessingml/2006/main" xmlns:w14="http://schemas.microsoft.com/office/word/2010/wordml" xmlns:w15="http://schemas.microsoft.com/office/word/2012/wordml" xmlns:w16cid="http://schemas.microsoft.com/office/word/2016/wordml/cid" xmlns:w16se="http://schemas.microsoft.com/office/word/2015/wordml/symex" xmlns:wpg="http://schemas.microsoft.com/office/word/2010/wordprocessingGroup" xmlns:wpi="http://schemas.microsoft.com/office/word/2010/wordprocessingInk" xmlns:wne="http://schemas.microsoft.com/office/word/2006/wordml" xmlns:wps="http://schemas.microsoft.com/office/word/2010/wordprocessingShape" mc:Ignorable="w14 w15 w16se w16cid wp14">
+<w:document xmlns:wpc="http://schemas.microsoft.com/office/word/2010/wordprocessingCanvas" xmlns:cx="http://schemas.microsoft.com/office/drawing/2014/chartex" xmlns:cx1="http://schemas.microsoft.com/office/drawing/2015/9/8/chartex" xmlns:cx2="http://schemas.microsoft.com/office/drawing/2015/10/21/chartex" xmlns:cx3="http://schemas.microsoft.com/office/drawing/2016/5/9/chartex" xmlns:cx4="http://schemas.microsoft.com/office/drawing/2016/5/10/chartex" xmlns:cx5="http://schemas.microsoft.com/office/drawing/2016/5/11/chartex" xmlns:cx6="http://schemas.microsoft.com/office/drawing/2016/5/12/chartex" xmlns:cx7="http://schemas.microsoft.com/office/drawing/2016/5/13/chartex" xmlns:cx8="http://schemas.microsoft.com/office/drawing/2016/5/14/chartex" xmlns:mc="http://schemas.openxmlformats.org/markup-compatibility/2006" xmlns:aink="http://schemas.microsoft.com/office/drawing/2016/ink" xmlns:am3d="http://schemas.microsoft.com/office/drawing/2017/model3d" xmlns:o="urn:schemas-microsoft-com:office:office" xmlns:r="http://schemas.openxmlformats.org/officeDocument/2006/relationships" xmlns:m="http://schemas.openxmlformats.org/officeDocument/2006/math" xmlns:v="urn:schemas-microsoft-com:vml" xmlns:wp14="http://schemas.microsoft.com/office/word/2010/wordprocessingDrawing" xmlns:wp="http://schemas.openxmlformats.org/drawingml/2006/wordprocessingDrawing" xmlns:w10="urn:schemas-microsoft-com:office:word" xmlns:w="http://schemas.openxmlformats.org/wordprocessingml/2006/main" xmlns:w14="http://schemas.microsoft.com/office/word/2010/wordml" xmlns:w15="http://schemas.microsoft.com/office/word/2012/wordml" xmlns:w16cex="http://schemas.microsoft.com/office/word/2018/wordml/cex" xmlns:w16cid="http://schemas.microsoft.com/office/word/2016/wordml/cid" xmlns:w16="http://schemas.microsoft.com/office/word/2018/wordml" xmlns:w16se="http://schemas.microsoft.com/office/word/2015/wordml/symex" xmlns:wpg="http://schemas.microsoft.com/office/word/2010/wordprocessingGroup" xmlns:wpi="http://schemas.microsoft.com/office/word/2010/wordprocessingInk" xmlns:wne="http://schemas.microsoft.com/office/word/2006/wordml" xmlns:wps="http://schemas.microsoft.com/office/word/2010/wordprocessingShape" mc:Ignorable="w14 w15 w16se w16cid w16 w16cex wp14">
   <w:body>
     <w:p>
       <w:pPr>
@@ -47,8 +47,6 @@
     <w:p>
       <w:pPr>
         <w:rPr>
-          <w:b/>
-          <w:bCs/>
           <w:szCs w:val="24"/>
         </w:rPr>
       </w:pPr>
@@ -68,14 +66,24 @@
         </w:rPr>
         <w:t>upervisor name:</w:t>
       </w:r>
-      <w:bookmarkStart w:id="0" w:name="_GoBack"/>
-      <w:bookmarkEnd w:id="0"/>
-    </w:p>
-    <w:p>
-      <w:pPr>
-        <w:rPr>
-          <w:b/>
-          <w:bCs/>
+      <w:r>
+        <w:rPr>
+          <w:b/>
+          <w:bCs/>
+          <w:szCs w:val="24"/>
+        </w:rPr>
+        <w:t xml:space="preserve"> </w:t>
+      </w:r>
+      <w:r>
+        <w:rPr>
+          <w:szCs w:val="24"/>
+        </w:rPr>
+        <w:t>Andrew Calway</w:t>
+      </w:r>
+    </w:p>
+    <w:p>
+      <w:pPr>
+        <w:rPr>
           <w:szCs w:val="24"/>
         </w:rPr>
       </w:pPr>
@@ -103,12 +111,24 @@
         </w:rPr>
         <w:t>:</w:t>
       </w:r>
-    </w:p>
-    <w:p>
-      <w:pPr>
-        <w:rPr>
-          <w:b/>
-          <w:bCs/>
+      <w:r>
+        <w:rPr>
+          <w:b/>
+          <w:bCs/>
+          <w:szCs w:val="24"/>
+        </w:rPr>
+        <w:t xml:space="preserve"> </w:t>
+      </w:r>
+      <w:r>
+        <w:rPr>
+          <w:szCs w:val="24"/>
+        </w:rPr>
+        <w:t>Finn Wilkinson</w:t>
+      </w:r>
+    </w:p>
+    <w:p>
+      <w:pPr>
+        <w:rPr>
           <w:szCs w:val="24"/>
         </w:rPr>
       </w:pPr>
@@ -120,12 +140,24 @@
         </w:rPr>
         <w:t>Student ID(s):</w:t>
       </w:r>
-    </w:p>
-    <w:p>
-      <w:pPr>
-        <w:rPr>
-          <w:b/>
-          <w:bCs/>
+      <w:r>
+        <w:rPr>
+          <w:b/>
+          <w:bCs/>
+          <w:szCs w:val="24"/>
+        </w:rPr>
+        <w:t xml:space="preserve"> </w:t>
+      </w:r>
+      <w:r>
+        <w:rPr>
+          <w:szCs w:val="24"/>
+        </w:rPr>
+        <w:t>FW17231</w:t>
+      </w:r>
+    </w:p>
+    <w:p>
+      <w:pPr>
+        <w:rPr>
           <w:szCs w:val="24"/>
         </w:rPr>
       </w:pPr>
@@ -137,6 +169,12 @@
         </w:rPr>
         <w:t xml:space="preserve">Project title: </w:t>
       </w:r>
+      <w:r>
+        <w:rPr>
+          <w:szCs w:val="24"/>
+        </w:rPr>
+        <w:t>Aiding Cue Sports Accuracy Through Augmented Reality Technologies</w:t>
+      </w:r>
     </w:p>
     <w:p>
       <w:pPr>
@@ -178,14 +216,111 @@
         </w:rPr>
         <w:t>:</w:t>
       </w:r>
-    </w:p>
-    <w:p>
-      <w:pPr>
+      <w:r>
+        <w:rPr>
+          <w:b/>
+          <w:bCs/>
+          <w:szCs w:val="24"/>
+        </w:rPr>
+        <w:t xml:space="preserve"> </w:t>
+      </w:r>
+    </w:p>
+    <w:p>
+      <w:pPr>
+        <w:pStyle w:val="ListParagraph"/>
+        <w:numPr>
+          <w:ilvl w:val="0"/>
+          <w:numId w:val="2"/>
+        </w:numPr>
+        <w:rPr>
+          <w:szCs w:val="24"/>
+        </w:rPr>
+      </w:pPr>
+      <w:r>
+        <w:rPr>
+          <w:szCs w:val="24"/>
+        </w:rPr>
+        <w:t>Collect feedback</w:t>
+      </w:r>
+      <w:r>
+        <w:rPr>
+          <w:szCs w:val="24"/>
+        </w:rPr>
+        <w:t xml:space="preserve"> about system</w:t>
+      </w:r>
+      <w:r>
+        <w:rPr>
+          <w:szCs w:val="24"/>
+        </w:rPr>
+        <w:t xml:space="preserve"> from a demo </w:t>
+      </w:r>
+      <w:proofErr w:type="gramStart"/>
+      <w:r>
+        <w:rPr>
+          <w:szCs w:val="24"/>
+        </w:rPr>
+        <w:t>vide</w:t>
+      </w:r>
+      <w:r>
+        <w:rPr>
+          <w:szCs w:val="24"/>
+        </w:rPr>
+        <w:t>o</w:t>
+      </w:r>
+      <w:proofErr w:type="gramEnd"/>
+    </w:p>
+    <w:p>
+      <w:pPr>
+        <w:pStyle w:val="ListParagraph"/>
+        <w:numPr>
+          <w:ilvl w:val="0"/>
+          <w:numId w:val="2"/>
+        </w:numPr>
+        <w:rPr>
+          <w:szCs w:val="24"/>
+        </w:rPr>
+      </w:pPr>
+      <w:r>
+        <w:rPr>
+          <w:szCs w:val="24"/>
+        </w:rPr>
+        <w:t xml:space="preserve">Send out an anonymous survey to University pool and snooker society to gauge interest on project idea and included </w:t>
+      </w:r>
+      <w:proofErr w:type="gramStart"/>
+      <w:r>
+        <w:rPr>
+          <w:szCs w:val="24"/>
+        </w:rPr>
+        <w:t>features</w:t>
+      </w:r>
+      <w:proofErr w:type="gramEnd"/>
+    </w:p>
+    <w:p>
+      <w:pPr>
+        <w:pStyle w:val="ListParagraph"/>
+        <w:numPr>
+          <w:ilvl w:val="0"/>
+          <w:numId w:val="2"/>
+        </w:numPr>
         <w:spacing w:after="0"/>
         <w:rPr>
           <w:szCs w:val="24"/>
         </w:rPr>
       </w:pPr>
+      <w:r>
+        <w:rPr>
+          <w:szCs w:val="24"/>
+        </w:rPr>
+        <w:t xml:space="preserve">Collect feedback about the system after a short system introduction and user </w:t>
+      </w:r>
+      <w:proofErr w:type="gramStart"/>
+      <w:r>
+        <w:rPr>
+          <w:szCs w:val="24"/>
+        </w:rPr>
+        <w:t>trial</w:t>
+      </w:r>
+      <w:proofErr w:type="gramEnd"/>
     </w:p>
     <w:p>
       <w:pPr>
@@ -205,14 +340,6 @@
     </w:p>
     <w:p>
       <w:pPr>
-        <w:spacing w:after="0"/>
-        <w:rPr>
-          <w:szCs w:val="24"/>
-        </w:rPr>
-      </w:pPr>
-    </w:p>
-    <w:p>
-      <w:pPr>
         <w:rPr>
           <w:szCs w:val="24"/>
         </w:rPr>
@@ -406,7 +533,15 @@
         <w:rPr>
           <w:szCs w:val="24"/>
         </w:rPr>
-        <w:t xml:space="preserve"> Yes / No</w:t>
+        <w:t xml:space="preserve"> Yes / </w:t>
+      </w:r>
+      <w:r>
+        <w:rPr>
+          <w:b/>
+          <w:bCs/>
+          <w:szCs w:val="24"/>
+        </w:rPr>
+        <w:t>No</w:t>
       </w:r>
     </w:p>
     <w:p>
@@ -443,7 +578,15 @@
         <w:rPr>
           <w:szCs w:val="24"/>
         </w:rPr>
-        <w:t xml:space="preserve"> Yes / No</w:t>
+        <w:t xml:space="preserve"> Yes / </w:t>
+      </w:r>
+      <w:r>
+        <w:rPr>
+          <w:b/>
+          <w:bCs/>
+          <w:szCs w:val="24"/>
+        </w:rPr>
+        <w:t>No</w:t>
       </w:r>
     </w:p>
     <w:p>
@@ -476,7 +619,14 @@
         <w:t xml:space="preserve">? </w:t>
       </w:r>
       <w:r>
-        <w:t>Yes / No</w:t>
+        <w:t xml:space="preserve">Yes / </w:t>
+      </w:r>
+      <w:r>
+        <w:rPr>
+          <w:b/>
+          <w:bCs/>
+        </w:rPr>
+        <w:t>No</w:t>
       </w:r>
     </w:p>
     <w:p>
@@ -488,7 +638,14 @@
         <w:t>Does the proposed experiment take photos or videos of people?</w:t>
       </w:r>
       <w:r>
-        <w:t xml:space="preserve"> Yes / No</w:t>
+        <w:t xml:space="preserve"> Yes / </w:t>
+      </w:r>
+      <w:r>
+        <w:rPr>
+          <w:b/>
+          <w:bCs/>
+        </w:rPr>
+        <w:t>No</w:t>
       </w:r>
     </w:p>
     <w:p>
@@ -519,7 +676,14 @@
         <w:t>data which, if lost, would allow participants to be identified?</w:t>
       </w:r>
       <w:r>
-        <w:t xml:space="preserve"> Yes / No</w:t>
+        <w:t xml:space="preserve"> Yes / </w:t>
+      </w:r>
+      <w:r>
+        <w:rPr>
+          <w:b/>
+          <w:bCs/>
+        </w:rPr>
+        <w:t>No</w:t>
       </w:r>
     </w:p>
     <w:p>
@@ -540,7 +704,15 @@
         <w:rPr>
           <w:szCs w:val="24"/>
         </w:rPr>
-        <w:t xml:space="preserve"> Yes / No</w:t>
+        <w:t xml:space="preserve"> Yes / </w:t>
+      </w:r>
+      <w:r>
+        <w:rPr>
+          <w:b/>
+          <w:bCs/>
+          <w:szCs w:val="24"/>
+        </w:rPr>
+        <w:t>No</w:t>
       </w:r>
     </w:p>
     <w:p>
@@ -561,7 +733,15 @@
         <w:rPr>
           <w:szCs w:val="24"/>
         </w:rPr>
-        <w:t xml:space="preserve"> Yes / No</w:t>
+        <w:t xml:space="preserve"> Yes / </w:t>
+      </w:r>
+      <w:r>
+        <w:rPr>
+          <w:b/>
+          <w:bCs/>
+          <w:szCs w:val="24"/>
+        </w:rPr>
+        <w:t>No</w:t>
       </w:r>
     </w:p>
     <w:p>
@@ -590,7 +770,15 @@
         <w:rPr>
           <w:szCs w:val="24"/>
         </w:rPr>
-        <w:t xml:space="preserve"> Yes / No</w:t>
+        <w:t xml:space="preserve"> Yes /</w:t>
+      </w:r>
+      <w:r>
+        <w:rPr>
+          <w:b/>
+          <w:bCs/>
+          <w:szCs w:val="24"/>
+        </w:rPr>
+        <w:t xml:space="preserve"> No</w:t>
       </w:r>
     </w:p>
     <w:p>
@@ -655,15 +843,7 @@
           <w:bCs/>
           <w:szCs w:val="24"/>
         </w:rPr>
-        <w:tab/>
-      </w:r>
-      <w:r>
-        <w:rPr>
-          <w:b/>
-          <w:bCs/>
-          <w:szCs w:val="24"/>
-        </w:rPr>
-        <w:tab/>
+        <w:t>07/03/2021</w:t>
       </w:r>
       <w:r>
         <w:rPr>
@@ -714,15 +894,14 @@
         </w:rPr>
         <w:t>:</w:t>
       </w:r>
-    </w:p>
-    <w:p>
-      <w:pPr>
-        <w:rPr>
-          <w:b/>
-          <w:bCs/>
-          <w:szCs w:val="24"/>
-        </w:rPr>
-      </w:pPr>
+      <w:r>
+        <w:rPr>
+          <w:b/>
+          <w:bCs/>
+          <w:szCs w:val="24"/>
+        </w:rPr>
+        <w:t xml:space="preserve"> FWilkinson</w:t>
+      </w:r>
     </w:p>
     <w:p>
       <w:pPr>
@@ -929,7 +1108,7 @@
         </w:rPr>
         <w:t xml:space="preserve">to </w:t>
       </w:r>
-      <w:hyperlink r:id="rId6" w:history="1">
+      <w:hyperlink r:id="rId7" w:history="1">
         <w:r>
           <w:rPr>
             <w:rStyle w:val="Hyperlink"/>
@@ -1111,7 +1290,7 @@
         </w:rPr>
         <w:t>If you have any other questions, please contact Sion Hannuna (</w:t>
       </w:r>
-      <w:hyperlink r:id="rId7" w:history="1">
+      <w:hyperlink r:id="rId8" w:history="1">
         <w:r>
           <w:rPr>
             <w:rStyle w:val="Hyperlink"/>
@@ -1126,7 +1305,7 @@
         </w:rPr>
         <w:t>) or John Lapinskas (</w:t>
       </w:r>
-      <w:hyperlink r:id="rId8" w:history="1">
+      <w:hyperlink r:id="rId9" w:history="1">
         <w:r>
           <w:rPr>
             <w:rStyle w:val="Hyperlink"/>
@@ -1159,7 +1338,7 @@
 </file>
 
 <file path=word/endnotes.xml><?xml version="1.0" encoding="utf-8"?>
-<w:endnotes xmlns:wpc="http://schemas.microsoft.com/office/word/2010/wordprocessingCanvas" xmlns:cx="http://schemas.microsoft.com/office/drawing/2014/chartex" xmlns:cx1="http://schemas.microsoft.com/office/drawing/2015/9/8/chartex" xmlns:cx2="http://schemas.microsoft.com/office/drawing/2015/10/21/chartex" xmlns:cx3="http://schemas.microsoft.com/office/drawing/2016/5/9/chartex" xmlns:cx4="http://schemas.microsoft.com/office/drawing/2016/5/10/chartex" xmlns:cx5="http://schemas.microsoft.com/office/drawing/2016/5/11/chartex" xmlns:cx6="http://schemas.microsoft.com/office/drawing/2016/5/12/chartex" xmlns:cx7="http://schemas.microsoft.com/office/drawing/2016/5/13/chartex" xmlns:cx8="http://schemas.microsoft.com/office/drawing/2016/5/14/chartex" xmlns:mc="http://schemas.openxmlformats.org/markup-compatibility/2006" xmlns:aink="http://schemas.microsoft.com/office/drawing/2016/ink" xmlns:am3d="http://schemas.microsoft.com/office/drawing/2017/model3d" xmlns:o="urn:schemas-microsoft-com:office:office" xmlns:r="http://schemas.openxmlformats.org/officeDocument/2006/relationships" xmlns:m="http://schemas.openxmlformats.org/officeDocument/2006/math" xmlns:v="urn:schemas-microsoft-com:vml" xmlns:wp14="http://schemas.microsoft.com/office/word/2010/wordprocessingDrawing" xmlns:wp="http://schemas.openxmlformats.org/drawingml/2006/wordprocessingDrawing" xmlns:w10="urn:schemas-microsoft-com:office:word" xmlns:w="http://schemas.openxmlformats.org/wordprocessingml/2006/main" xmlns:w14="http://schemas.microsoft.com/office/word/2010/wordml" xmlns:w15="http://schemas.microsoft.com/office/word/2012/wordml" xmlns:w16cid="http://schemas.microsoft.com/office/word/2016/wordml/cid" xmlns:w16se="http://schemas.microsoft.com/office/word/2015/wordml/symex" xmlns:wpg="http://schemas.microsoft.com/office/word/2010/wordprocessingGroup" xmlns:wpi="http://schemas.microsoft.com/office/word/2010/wordprocessingInk" xmlns:wne="http://schemas.microsoft.com/office/word/2006/wordml" xmlns:wps="http://schemas.microsoft.com/office/word/2010/wordprocessingShape" mc:Ignorable="w14 w15 w16se w16cid wp14">
+<w:endnotes xmlns:wpc="http://schemas.microsoft.com/office/word/2010/wordprocessingCanvas" xmlns:cx="http://schemas.microsoft.com/office/drawing/2014/chartex" xmlns:cx1="http://schemas.microsoft.com/office/drawing/2015/9/8/chartex" xmlns:cx2="http://schemas.microsoft.com/office/drawing/2015/10/21/chartex" xmlns:cx3="http://schemas.microsoft.com/office/drawing/2016/5/9/chartex" xmlns:cx4="http://schemas.microsoft.com/office/drawing/2016/5/10/chartex" xmlns:cx5="http://schemas.microsoft.com/office/drawing/2016/5/11/chartex" xmlns:cx6="http://schemas.microsoft.com/office/drawing/2016/5/12/chartex" xmlns:cx7="http://schemas.microsoft.com/office/drawing/2016/5/13/chartex" xmlns:cx8="http://schemas.microsoft.com/office/drawing/2016/5/14/chartex" xmlns:mc="http://schemas.openxmlformats.org/markup-compatibility/2006" xmlns:aink="http://schemas.microsoft.com/office/drawing/2016/ink" xmlns:am3d="http://schemas.microsoft.com/office/drawing/2017/model3d" xmlns:o="urn:schemas-microsoft-com:office:office" xmlns:r="http://schemas.openxmlformats.org/officeDocument/2006/relationships" xmlns:m="http://schemas.openxmlformats.org/officeDocument/2006/math" xmlns:v="urn:schemas-microsoft-com:vml" xmlns:wp14="http://schemas.microsoft.com/office/word/2010/wordprocessingDrawing" xmlns:wp="http://schemas.openxmlformats.org/drawingml/2006/wordprocessingDrawing" xmlns:w10="urn:schemas-microsoft-com:office:word" xmlns:w="http://schemas.openxmlformats.org/wordprocessingml/2006/main" xmlns:w14="http://schemas.microsoft.com/office/word/2010/wordml" xmlns:w15="http://schemas.microsoft.com/office/word/2012/wordml" xmlns:w16cex="http://schemas.microsoft.com/office/word/2018/wordml/cex" xmlns:w16cid="http://schemas.microsoft.com/office/word/2016/wordml/cid" xmlns:w16="http://schemas.microsoft.com/office/word/2018/wordml" xmlns:w16se="http://schemas.microsoft.com/office/word/2015/wordml/symex" xmlns:wpg="http://schemas.microsoft.com/office/word/2010/wordprocessingGroup" xmlns:wpi="http://schemas.microsoft.com/office/word/2010/wordprocessingInk" xmlns:wne="http://schemas.microsoft.com/office/word/2006/wordml" xmlns:wps="http://schemas.microsoft.com/office/word/2010/wordprocessingShape" mc:Ignorable="w14 w15 w16se w16cid w16 w16cex wp14">
   <w:endnote w:type="separator" w:id="-1">
     <w:p>
       <w:pPr>
@@ -1184,7 +1363,7 @@
 </file>
 
 <file path=word/footnotes.xml><?xml version="1.0" encoding="utf-8"?>
-<w:footnotes xmlns:wpc="http://schemas.microsoft.com/office/word/2010/wordprocessingCanvas" xmlns:cx="http://schemas.microsoft.com/office/drawing/2014/chartex" xmlns:cx1="http://schemas.microsoft.com/office/drawing/2015/9/8/chartex" xmlns:cx2="http://schemas.microsoft.com/office/drawing/2015/10/21/chartex" xmlns:cx3="http://schemas.microsoft.com/office/drawing/2016/5/9/chartex" xmlns:cx4="http://schemas.microsoft.com/office/drawing/2016/5/10/chartex" xmlns:cx5="http://schemas.microsoft.com/office/drawing/2016/5/11/chartex" xmlns:cx6="http://schemas.microsoft.com/office/drawing/2016/5/12/chartex" xmlns:cx7="http://schemas.microsoft.com/office/drawing/2016/5/13/chartex" xmlns:cx8="http://schemas.microsoft.com/office/drawing/2016/5/14/chartex" xmlns:mc="http://schemas.openxmlformats.org/markup-compatibility/2006" xmlns:aink="http://schemas.microsoft.com/office/drawing/2016/ink" xmlns:am3d="http://schemas.microsoft.com/office/drawing/2017/model3d" xmlns:o="urn:schemas-microsoft-com:office:office" xmlns:r="http://schemas.openxmlformats.org/officeDocument/2006/relationships" xmlns:m="http://schemas.openxmlformats.org/officeDocument/2006/math" xmlns:v="urn:schemas-microsoft-com:vml" xmlns:wp14="http://schemas.microsoft.com/office/word/2010/wordprocessingDrawing" xmlns:wp="http://schemas.openxmlformats.org/drawingml/2006/wordprocessingDrawing" xmlns:w10="urn:schemas-microsoft-com:office:word" xmlns:w="http://schemas.openxmlformats.org/wordprocessingml/2006/main" xmlns:w14="http://schemas.microsoft.com/office/word/2010/wordml" xmlns:w15="http://schemas.microsoft.com/office/word/2012/wordml" xmlns:w16cid="http://schemas.microsoft.com/office/word/2016/wordml/cid" xmlns:w16se="http://schemas.microsoft.com/office/word/2015/wordml/symex" xmlns:wpg="http://schemas.microsoft.com/office/word/2010/wordprocessingGroup" xmlns:wpi="http://schemas.microsoft.com/office/word/2010/wordprocessingInk" xmlns:wne="http://schemas.microsoft.com/office/word/2006/wordml" xmlns:wps="http://schemas.microsoft.com/office/word/2010/wordprocessingShape" mc:Ignorable="w14 w15 w16se w16cid wp14">
+<w:footnotes xmlns:wpc="http://schemas.microsoft.com/office/word/2010/wordprocessingCanvas" xmlns:cx="http://schemas.microsoft.com/office/drawing/2014/chartex" xmlns:cx1="http://schemas.microsoft.com/office/drawing/2015/9/8/chartex" xmlns:cx2="http://schemas.microsoft.com/office/drawing/2015/10/21/chartex" xmlns:cx3="http://schemas.microsoft.com/office/drawing/2016/5/9/chartex" xmlns:cx4="http://schemas.microsoft.com/office/drawing/2016/5/10/chartex" xmlns:cx5="http://schemas.microsoft.com/office/drawing/2016/5/11/chartex" xmlns:cx6="http://schemas.microsoft.com/office/drawing/2016/5/12/chartex" xmlns:cx7="http://schemas.microsoft.com/office/drawing/2016/5/13/chartex" xmlns:cx8="http://schemas.microsoft.com/office/drawing/2016/5/14/chartex" xmlns:mc="http://schemas.openxmlformats.org/markup-compatibility/2006" xmlns:aink="http://schemas.microsoft.com/office/drawing/2016/ink" xmlns:am3d="http://schemas.microsoft.com/office/drawing/2017/model3d" xmlns:o="urn:schemas-microsoft-com:office:office" xmlns:r="http://schemas.openxmlformats.org/officeDocument/2006/relationships" xmlns:m="http://schemas.openxmlformats.org/officeDocument/2006/math" xmlns:v="urn:schemas-microsoft-com:vml" xmlns:wp14="http://schemas.microsoft.com/office/word/2010/wordprocessingDrawing" xmlns:wp="http://schemas.openxmlformats.org/drawingml/2006/wordprocessingDrawing" xmlns:w10="urn:schemas-microsoft-com:office:word" xmlns:w="http://schemas.openxmlformats.org/wordprocessingml/2006/main" xmlns:w14="http://schemas.microsoft.com/office/word/2010/wordml" xmlns:w15="http://schemas.microsoft.com/office/word/2012/wordml" xmlns:w16cex="http://schemas.microsoft.com/office/word/2018/wordml/cex" xmlns:w16cid="http://schemas.microsoft.com/office/word/2016/wordml/cid" xmlns:w16="http://schemas.microsoft.com/office/word/2018/wordml" xmlns:w16se="http://schemas.microsoft.com/office/word/2015/wordml/symex" xmlns:wpg="http://schemas.microsoft.com/office/word/2010/wordprocessingGroup" xmlns:wpi="http://schemas.microsoft.com/office/word/2010/wordprocessingInk" xmlns:wne="http://schemas.microsoft.com/office/word/2006/wordml" xmlns:wps="http://schemas.microsoft.com/office/word/2010/wordprocessingShape" mc:Ignorable="w14 w15 w16se w16cid w16 w16cex wp14">
   <w:footnote w:type="separator" w:id="-1">
     <w:p>
       <w:pPr>
@@ -1208,8 +1387,244 @@
 </w:footnotes>
 </file>
 
+<file path=word/numbering.xml><?xml version="1.0" encoding="utf-8"?>
+<w:numbering xmlns:wpc="http://schemas.microsoft.com/office/word/2010/wordprocessingCanvas" xmlns:cx="http://schemas.microsoft.com/office/drawing/2014/chartex" xmlns:cx1="http://schemas.microsoft.com/office/drawing/2015/9/8/chartex" xmlns:cx2="http://schemas.microsoft.com/office/drawing/2015/10/21/chartex" xmlns:cx3="http://schemas.microsoft.com/office/drawing/2016/5/9/chartex" xmlns:cx4="http://schemas.microsoft.com/office/drawing/2016/5/10/chartex" xmlns:cx5="http://schemas.microsoft.com/office/drawing/2016/5/11/chartex" xmlns:cx6="http://schemas.microsoft.com/office/drawing/2016/5/12/chartex" xmlns:cx7="http://schemas.microsoft.com/office/drawing/2016/5/13/chartex" xmlns:cx8="http://schemas.microsoft.com/office/drawing/2016/5/14/chartex" xmlns:mc="http://schemas.openxmlformats.org/markup-compatibility/2006" xmlns:aink="http://schemas.microsoft.com/office/drawing/2016/ink" xmlns:am3d="http://schemas.microsoft.com/office/drawing/2017/model3d" xmlns:o="urn:schemas-microsoft-com:office:office" xmlns:r="http://schemas.openxmlformats.org/officeDocument/2006/relationships" xmlns:m="http://schemas.openxmlformats.org/officeDocument/2006/math" xmlns:v="urn:schemas-microsoft-com:vml" xmlns:wp14="http://schemas.microsoft.com/office/word/2010/wordprocessingDrawing" xmlns:wp="http://schemas.openxmlformats.org/drawingml/2006/wordprocessingDrawing" xmlns:w10="urn:schemas-microsoft-com:office:word" xmlns:w="http://schemas.openxmlformats.org/wordprocessingml/2006/main" xmlns:w14="http://schemas.microsoft.com/office/word/2010/wordml" xmlns:w15="http://schemas.microsoft.com/office/word/2012/wordml" xmlns:w16cex="http://schemas.microsoft.com/office/word/2018/wordml/cex" xmlns:w16cid="http://schemas.microsoft.com/office/word/2016/wordml/cid" xmlns:w16="http://schemas.microsoft.com/office/word/2018/wordml" xmlns:w16se="http://schemas.microsoft.com/office/word/2015/wordml/symex" xmlns:wpg="http://schemas.microsoft.com/office/word/2010/wordprocessingGroup" xmlns:wpi="http://schemas.microsoft.com/office/word/2010/wordprocessingInk" xmlns:wne="http://schemas.microsoft.com/office/word/2006/wordml" xmlns:wps="http://schemas.microsoft.com/office/word/2010/wordprocessingShape" mc:Ignorable="w14 w15 w16se w16cid w16 w16cex wp14">
+  <w:abstractNum w:abstractNumId="0" w15:restartNumberingAfterBreak="0">
+    <w:nsid w:val="17A962E0"/>
+    <w:multiLevelType w:val="hybridMultilevel"/>
+    <w:tmpl w:val="01A8DD56"/>
+    <w:lvl w:ilvl="0" w:tplc="08090001">
+      <w:start w:val="1"/>
+      <w:numFmt w:val="bullet"/>
+      <w:lvlText w:val=""/>
+      <w:lvlJc w:val="left"/>
+      <w:pPr>
+        <w:ind w:left="720" w:hanging="360"/>
+      </w:pPr>
+      <w:rPr>
+        <w:rFonts w:ascii="Symbol" w:hAnsi="Symbol" w:hint="default"/>
+      </w:rPr>
+    </w:lvl>
+    <w:lvl w:ilvl="1" w:tplc="08090003" w:tentative="1">
+      <w:start w:val="1"/>
+      <w:numFmt w:val="bullet"/>
+      <w:lvlText w:val="o"/>
+      <w:lvlJc w:val="left"/>
+      <w:pPr>
+        <w:ind w:left="1440" w:hanging="360"/>
+      </w:pPr>
+      <w:rPr>
+        <w:rFonts w:ascii="Courier New" w:hAnsi="Courier New" w:cs="Courier New" w:hint="default"/>
+      </w:rPr>
+    </w:lvl>
+    <w:lvl w:ilvl="2" w:tplc="08090005" w:tentative="1">
+      <w:start w:val="1"/>
+      <w:numFmt w:val="bullet"/>
+      <w:lvlText w:val=""/>
+      <w:lvlJc w:val="left"/>
+      <w:pPr>
+        <w:ind w:left="2160" w:hanging="360"/>
+      </w:pPr>
+      <w:rPr>
+        <w:rFonts w:ascii="Wingdings" w:hAnsi="Wingdings" w:hint="default"/>
+      </w:rPr>
+    </w:lvl>
+    <w:lvl w:ilvl="3" w:tplc="08090001" w:tentative="1">
+      <w:start w:val="1"/>
+      <w:numFmt w:val="bullet"/>
+      <w:lvlText w:val=""/>
+      <w:lvlJc w:val="left"/>
+      <w:pPr>
+        <w:ind w:left="2880" w:hanging="360"/>
+      </w:pPr>
+      <w:rPr>
+        <w:rFonts w:ascii="Symbol" w:hAnsi="Symbol" w:hint="default"/>
+      </w:rPr>
+    </w:lvl>
+    <w:lvl w:ilvl="4" w:tplc="08090003" w:tentative="1">
+      <w:start w:val="1"/>
+      <w:numFmt w:val="bullet"/>
+      <w:lvlText w:val="o"/>
+      <w:lvlJc w:val="left"/>
+      <w:pPr>
+        <w:ind w:left="3600" w:hanging="360"/>
+      </w:pPr>
+      <w:rPr>
+        <w:rFonts w:ascii="Courier New" w:hAnsi="Courier New" w:cs="Courier New" w:hint="default"/>
+      </w:rPr>
+    </w:lvl>
+    <w:lvl w:ilvl="5" w:tplc="08090005" w:tentative="1">
+      <w:start w:val="1"/>
+      <w:numFmt w:val="bullet"/>
+      <w:lvlText w:val=""/>
+      <w:lvlJc w:val="left"/>
+      <w:pPr>
+        <w:ind w:left="4320" w:hanging="360"/>
+      </w:pPr>
+      <w:rPr>
+        <w:rFonts w:ascii="Wingdings" w:hAnsi="Wingdings" w:hint="default"/>
+      </w:rPr>
+    </w:lvl>
+    <w:lvl w:ilvl="6" w:tplc="08090001" w:tentative="1">
+      <w:start w:val="1"/>
+      <w:numFmt w:val="bullet"/>
+      <w:lvlText w:val=""/>
+      <w:lvlJc w:val="left"/>
+      <w:pPr>
+        <w:ind w:left="5040" w:hanging="360"/>
+      </w:pPr>
+      <w:rPr>
+        <w:rFonts w:ascii="Symbol" w:hAnsi="Symbol" w:hint="default"/>
+      </w:rPr>
+    </w:lvl>
+    <w:lvl w:ilvl="7" w:tplc="08090003" w:tentative="1">
+      <w:start w:val="1"/>
+      <w:numFmt w:val="bullet"/>
+      <w:lvlText w:val="o"/>
+      <w:lvlJc w:val="left"/>
+      <w:pPr>
+        <w:ind w:left="5760" w:hanging="360"/>
+      </w:pPr>
+      <w:rPr>
+        <w:rFonts w:ascii="Courier New" w:hAnsi="Courier New" w:cs="Courier New" w:hint="default"/>
+      </w:rPr>
+    </w:lvl>
+    <w:lvl w:ilvl="8" w:tplc="08090005" w:tentative="1">
+      <w:start w:val="1"/>
+      <w:numFmt w:val="bullet"/>
+      <w:lvlText w:val=""/>
+      <w:lvlJc w:val="left"/>
+      <w:pPr>
+        <w:ind w:left="6480" w:hanging="360"/>
+      </w:pPr>
+      <w:rPr>
+        <w:rFonts w:ascii="Wingdings" w:hAnsi="Wingdings" w:hint="default"/>
+      </w:rPr>
+    </w:lvl>
+  </w:abstractNum>
+  <w:abstractNum w:abstractNumId="1" w15:restartNumberingAfterBreak="0">
+    <w:nsid w:val="69CC79AA"/>
+    <w:multiLevelType w:val="hybridMultilevel"/>
+    <w:tmpl w:val="5C3AB654"/>
+    <w:lvl w:ilvl="0" w:tplc="DF6E1EEA">
+      <w:numFmt w:val="bullet"/>
+      <w:lvlText w:val="-"/>
+      <w:lvlJc w:val="left"/>
+      <w:pPr>
+        <w:ind w:left="420" w:hanging="360"/>
+      </w:pPr>
+      <w:rPr>
+        <w:rFonts w:ascii="Times New Roman" w:eastAsiaTheme="minorHAnsi" w:hAnsi="Times New Roman" w:cs="Times New Roman" w:hint="default"/>
+      </w:rPr>
+    </w:lvl>
+    <w:lvl w:ilvl="1" w:tplc="08090003" w:tentative="1">
+      <w:start w:val="1"/>
+      <w:numFmt w:val="bullet"/>
+      <w:lvlText w:val="o"/>
+      <w:lvlJc w:val="left"/>
+      <w:pPr>
+        <w:ind w:left="1140" w:hanging="360"/>
+      </w:pPr>
+      <w:rPr>
+        <w:rFonts w:ascii="Courier New" w:hAnsi="Courier New" w:cs="Courier New" w:hint="default"/>
+      </w:rPr>
+    </w:lvl>
+    <w:lvl w:ilvl="2" w:tplc="08090005" w:tentative="1">
+      <w:start w:val="1"/>
+      <w:numFmt w:val="bullet"/>
+      <w:lvlText w:val=""/>
+      <w:lvlJc w:val="left"/>
+      <w:pPr>
+        <w:ind w:left="1860" w:hanging="360"/>
+      </w:pPr>
+      <w:rPr>
+        <w:rFonts w:ascii="Wingdings" w:hAnsi="Wingdings" w:hint="default"/>
+      </w:rPr>
+    </w:lvl>
+    <w:lvl w:ilvl="3" w:tplc="08090001" w:tentative="1">
+      <w:start w:val="1"/>
+      <w:numFmt w:val="bullet"/>
+      <w:lvlText w:val=""/>
+      <w:lvlJc w:val="left"/>
+      <w:pPr>
+        <w:ind w:left="2580" w:hanging="360"/>
+      </w:pPr>
+      <w:rPr>
+        <w:rFonts w:ascii="Symbol" w:hAnsi="Symbol" w:hint="default"/>
+      </w:rPr>
+    </w:lvl>
+    <w:lvl w:ilvl="4" w:tplc="08090003" w:tentative="1">
+      <w:start w:val="1"/>
+      <w:numFmt w:val="bullet"/>
+      <w:lvlText w:val="o"/>
+      <w:lvlJc w:val="left"/>
+      <w:pPr>
+        <w:ind w:left="3300" w:hanging="360"/>
+      </w:pPr>
+      <w:rPr>
+        <w:rFonts w:ascii="Courier New" w:hAnsi="Courier New" w:cs="Courier New" w:hint="default"/>
+      </w:rPr>
+    </w:lvl>
+    <w:lvl w:ilvl="5" w:tplc="08090005" w:tentative="1">
+      <w:start w:val="1"/>
+      <w:numFmt w:val="bullet"/>
+      <w:lvlText w:val=""/>
+      <w:lvlJc w:val="left"/>
+      <w:pPr>
+        <w:ind w:left="4020" w:hanging="360"/>
+      </w:pPr>
+      <w:rPr>
+        <w:rFonts w:ascii="Wingdings" w:hAnsi="Wingdings" w:hint="default"/>
+      </w:rPr>
+    </w:lvl>
+    <w:lvl w:ilvl="6" w:tplc="08090001" w:tentative="1">
+      <w:start w:val="1"/>
+      <w:numFmt w:val="bullet"/>
+      <w:lvlText w:val=""/>
+      <w:lvlJc w:val="left"/>
+      <w:pPr>
+        <w:ind w:left="4740" w:hanging="360"/>
+      </w:pPr>
+      <w:rPr>
+        <w:rFonts w:ascii="Symbol" w:hAnsi="Symbol" w:hint="default"/>
+      </w:rPr>
+    </w:lvl>
+    <w:lvl w:ilvl="7" w:tplc="08090003" w:tentative="1">
+      <w:start w:val="1"/>
+      <w:numFmt w:val="bullet"/>
+      <w:lvlText w:val="o"/>
+      <w:lvlJc w:val="left"/>
+      <w:pPr>
+        <w:ind w:left="5460" w:hanging="360"/>
+      </w:pPr>
+      <w:rPr>
+        <w:rFonts w:ascii="Courier New" w:hAnsi="Courier New" w:cs="Courier New" w:hint="default"/>
+      </w:rPr>
+    </w:lvl>
+    <w:lvl w:ilvl="8" w:tplc="08090005" w:tentative="1">
+      <w:start w:val="1"/>
+      <w:numFmt w:val="bullet"/>
+      <w:lvlText w:val=""/>
+      <w:lvlJc w:val="left"/>
+      <w:pPr>
+        <w:ind w:left="6180" w:hanging="360"/>
+      </w:pPr>
+      <w:rPr>
+        <w:rFonts w:ascii="Wingdings" w:hAnsi="Wingdings" w:hint="default"/>
+      </w:rPr>
+    </w:lvl>
+  </w:abstractNum>
+  <w:num w:numId="1">
+    <w:abstractNumId w:val="1"/>
+  </w:num>
+  <w:num w:numId="2">
+    <w:abstractNumId w:val="0"/>
+  </w:num>
+</w:numbering>
+</file>
+
 <file path=word/styles.xml><?xml version="1.0" encoding="utf-8"?>
-<w:styles xmlns:mc="http://schemas.openxmlformats.org/markup-compatibility/2006" xmlns:r="http://schemas.openxmlformats.org/officeDocument/2006/relationships" xmlns:w="http://schemas.openxmlformats.org/wordprocessingml/2006/main" xmlns:w14="http://schemas.microsoft.com/office/word/2010/wordml" xmlns:w15="http://schemas.microsoft.com/office/word/2012/wordml" xmlns:w16cid="http://schemas.microsoft.com/office/word/2016/wordml/cid" xmlns:w16se="http://schemas.microsoft.com/office/word/2015/wordml/symex" mc:Ignorable="w14 w15 w16se w16cid">
+<w:styles xmlns:mc="http://schemas.openxmlformats.org/markup-compatibility/2006" xmlns:r="http://schemas.openxmlformats.org/officeDocument/2006/relationships" xmlns:w="http://schemas.openxmlformats.org/wordprocessingml/2006/main" xmlns:w14="http://schemas.microsoft.com/office/word/2010/wordml" xmlns:w15="http://schemas.microsoft.com/office/word/2012/wordml" xmlns:w16cex="http://schemas.microsoft.com/office/word/2018/wordml/cex" xmlns:w16cid="http://schemas.microsoft.com/office/word/2016/wordml/cid" xmlns:w16="http://schemas.microsoft.com/office/word/2018/wordml" xmlns:w16se="http://schemas.microsoft.com/office/word/2015/wordml/symex" mc:Ignorable="w14 w15 w16se w16cid w16 w16cex">
   <w:docDefaults>
     <w:rPrDefault>
       <w:rPr>
@@ -1800,6 +2215,17 @@
       <w:sz w:val="24"/>
     </w:rPr>
   </w:style>
+  <w:style w:type="paragraph" w:styleId="ListParagraph">
+    <w:name w:val="List Paragraph"/>
+    <w:basedOn w:val="Normal"/>
+    <w:uiPriority w:val="34"/>
+    <w:qFormat/>
+    <w:rsid w:val="000D2B55"/>
+    <w:pPr>
+      <w:ind w:left="720"/>
+      <w:contextualSpacing/>
+    </w:pPr>
+  </w:style>
 </w:styles>
 </file>
 

</xml_diff>